<commit_message>
ajout du schéma du st code dans l'annexe du pitch 2
</commit_message>
<xml_diff>
--- a/Spécification/pitchs/Pitch2_choisi_Annexe.docx
+++ b/Spécification/pitchs/Pitch2_choisi_Annexe.docx
@@ -36,7 +36,7 @@
                     <pic:cNvPicPr preferRelativeResize="0"/>
                   </pic:nvPicPr>
                   <pic:blipFill>
-                    <a:blip r:embed="rId4"/>
+                    <a:blip r:embed="rId6"/>
                     <a:srcRect/>
                     <a:stretch>
                       <a:fillRect/>
@@ -266,7 +266,7 @@
                     <pic:cNvPicPr preferRelativeResize="0"/>
                   </pic:nvPicPr>
                   <pic:blipFill>
-                    <a:blip r:embed="rId5"/>
+                    <a:blip r:embed="rId7"/>
                     <a:srcRect/>
                     <a:stretch>
                       <a:fillRect/>
@@ -1124,7 +1124,7 @@
                     <pic:cNvPicPr preferRelativeResize="0"/>
                   </pic:nvPicPr>
                   <pic:blipFill>
-                    <a:blip r:embed="rId6"/>
+                    <a:blip r:embed="rId8"/>
                     <a:srcRect/>
                     <a:stretch>
                       <a:fillRect/>
@@ -1183,7 +1183,7 @@
                     <pic:cNvPicPr preferRelativeResize="0"/>
                   </pic:nvPicPr>
                   <pic:blipFill>
-                    <a:blip r:embed="rId7"/>
+                    <a:blip r:embed="rId9"/>
                     <a:srcRect/>
                     <a:stretch>
                       <a:fillRect/>
@@ -1273,6 +1273,13 @@
           <w:sz w:val="26"/>
           <w:szCs w:val="26"/>
         </w:rPr>
+        <w:sectPr>
+          <w:headerReference w:type="default" r:id="rId10"/>
+          <w:pgSz w:w="11909" w:h="16834"/>
+          <w:pgMar w:top="1440" w:right="1440" w:bottom="1440" w:left="1440" w:header="720" w:footer="720" w:gutter="0"/>
+          <w:pgNumType w:start="1"/>
+          <w:cols w:space="720"/>
+        </w:sectPr>
       </w:pPr>
       <w:r>
         <w:rPr>
@@ -1291,25 +1298,116 @@
           <w:szCs w:val="26"/>
         </w:rPr>
       </w:pPr>
-    </w:p>
-    <w:p>
-      <w:pPr>
-        <w:rPr>
-          <w:rFonts w:ascii="Calibri" w:eastAsia="Calibri" w:hAnsi="Calibri" w:cs="Calibri"/>
-          <w:sz w:val="26"/>
-          <w:szCs w:val="26"/>
-        </w:rPr>
-      </w:pPr>
+      <w:r>
+        <w:rPr>
+          <w:rFonts w:ascii="Calibri" w:eastAsia="Calibri" w:hAnsi="Calibri" w:cs="Calibri"/>
+          <w:noProof/>
+          <w:sz w:val="26"/>
+          <w:szCs w:val="26"/>
+        </w:rPr>
+        <w:lastRenderedPageBreak/>
+        <w:drawing>
+          <wp:inline distT="0" distB="0" distL="0" distR="0" wp14:anchorId="6977E00A" wp14:editId="5C20F7DC">
+            <wp:extent cx="8373438" cy="6284700"/>
+            <wp:effectExtent l="0" t="0" r="0" b="1905"/>
+            <wp:docPr id="2" name="Image 2" descr="Une image contenant texte&#10;&#10;Description générée automatiquement"/>
+            <wp:cNvGraphicFramePr>
+              <a:graphicFrameLocks xmlns:a="http://schemas.openxmlformats.org/drawingml/2006/main" noChangeAspect="1"/>
+            </wp:cNvGraphicFramePr>
+            <a:graphic xmlns:a="http://schemas.openxmlformats.org/drawingml/2006/main">
+              <a:graphicData uri="http://schemas.openxmlformats.org/drawingml/2006/picture">
+                <pic:pic xmlns:pic="http://schemas.openxmlformats.org/drawingml/2006/picture">
+                  <pic:nvPicPr>
+                    <pic:cNvPr id="2" name="Image 2" descr="Une image contenant texte&#10;&#10;Description générée automatiquement"/>
+                    <pic:cNvPicPr/>
+                  </pic:nvPicPr>
+                  <pic:blipFill>
+                    <a:blip r:embed="rId11">
+                      <a:extLst>
+                        <a:ext uri="{28A0092B-C50C-407E-A947-70E740481C1C}">
+                          <a14:useLocalDpi xmlns:a14="http://schemas.microsoft.com/office/drawing/2010/main" val="0"/>
+                        </a:ext>
+                      </a:extLst>
+                    </a:blip>
+                    <a:stretch>
+                      <a:fillRect/>
+                    </a:stretch>
+                  </pic:blipFill>
+                  <pic:spPr>
+                    <a:xfrm>
+                      <a:off x="0" y="0"/>
+                      <a:ext cx="8409944" cy="6312100"/>
+                    </a:xfrm>
+                    <a:prstGeom prst="rect">
+                      <a:avLst/>
+                    </a:prstGeom>
+                  </pic:spPr>
+                </pic:pic>
+              </a:graphicData>
+            </a:graphic>
+          </wp:inline>
+        </w:drawing>
+      </w:r>
     </w:p>
     <w:sectPr>
-      <w:headerReference w:type="default" r:id="rId8"/>
-      <w:pgSz w:w="11909" w:h="16834"/>
+      <w:pgSz w:w="16834" w:h="11909" w:orient="landscape"/>
       <w:pgMar w:top="1440" w:right="1440" w:bottom="1440" w:left="1440" w:header="720" w:footer="720" w:gutter="0"/>
       <w:pgNumType w:start="1"/>
       <w:cols w:space="720"/>
+      <w:docGrid w:linePitch="299"/>
     </w:sectPr>
   </w:body>
 </w:document>
+</file>
+
+<file path=word/endnotes.xml><?xml version="1.0" encoding="utf-8"?>
+<w:endnotes xmlns:wpc="http://schemas.microsoft.com/office/word/2010/wordprocessingCanvas" xmlns:cx="http://schemas.microsoft.com/office/drawing/2014/chartex" xmlns:cx1="http://schemas.microsoft.com/office/drawing/2015/9/8/chartex" xmlns:cx2="http://schemas.microsoft.com/office/drawing/2015/10/21/chartex" xmlns:cx3="http://schemas.microsoft.com/office/drawing/2016/5/9/chartex" xmlns:cx4="http://schemas.microsoft.com/office/drawing/2016/5/10/chartex" xmlns:cx5="http://schemas.microsoft.com/office/drawing/2016/5/11/chartex" xmlns:cx6="http://schemas.microsoft.com/office/drawing/2016/5/12/chartex" xmlns:cx7="http://schemas.microsoft.com/office/drawing/2016/5/13/chartex" xmlns:cx8="http://schemas.microsoft.com/office/drawing/2016/5/14/chartex" xmlns:mc="http://schemas.openxmlformats.org/markup-compatibility/2006" xmlns:aink="http://schemas.microsoft.com/office/drawing/2016/ink" xmlns:am3d="http://schemas.microsoft.com/office/drawing/2017/model3d" xmlns:o="urn:schemas-microsoft-com:office:office" xmlns:oel="http://schemas.microsoft.com/office/2019/extlst" xmlns:r="http://schemas.openxmlformats.org/officeDocument/2006/relationships" xmlns:m="http://schemas.openxmlformats.org/officeDocument/2006/math" xmlns:v="urn:schemas-microsoft-com:vml" xmlns:wp14="http://schemas.microsoft.com/office/word/2010/wordprocessingDrawing" xmlns:wp="http://schemas.openxmlformats.org/drawingml/2006/wordprocessingDrawing" xmlns:w10="urn:schemas-microsoft-com:office:word" xmlns:w="http://schemas.openxmlformats.org/wordprocessingml/2006/main" xmlns:w14="http://schemas.microsoft.com/office/word/2010/wordml" xmlns:w15="http://schemas.microsoft.com/office/word/2012/wordml" xmlns:w16cex="http://schemas.microsoft.com/office/word/2018/wordml/cex" xmlns:w16cid="http://schemas.microsoft.com/office/word/2016/wordml/cid" xmlns:w16="http://schemas.microsoft.com/office/word/2018/wordml" xmlns:w16sdtdh="http://schemas.microsoft.com/office/word/2020/wordml/sdtdatahash" xmlns:w16se="http://schemas.microsoft.com/office/word/2015/wordml/symex" xmlns:wpg="http://schemas.microsoft.com/office/word/2010/wordprocessingGroup" xmlns:wpi="http://schemas.microsoft.com/office/word/2010/wordprocessingInk" xmlns:wne="http://schemas.microsoft.com/office/word/2006/wordml" xmlns:wps="http://schemas.microsoft.com/office/word/2010/wordprocessingShape" mc:Ignorable="w14 w15 w16se w16cid w16 w16cex w16sdtdh wp14">
+  <w:endnote w:type="separator" w:id="-1">
+    <w:p>
+      <w:pPr>
+        <w:spacing w:line="240" w:lineRule="auto"/>
+      </w:pPr>
+      <w:r>
+        <w:separator/>
+      </w:r>
+    </w:p>
+  </w:endnote>
+  <w:endnote w:type="continuationSeparator" w:id="0">
+    <w:p>
+      <w:pPr>
+        <w:spacing w:line="240" w:lineRule="auto"/>
+      </w:pPr>
+      <w:r>
+        <w:continuationSeparator/>
+      </w:r>
+    </w:p>
+  </w:endnote>
+</w:endnotes>
+</file>
+
+<file path=word/footnotes.xml><?xml version="1.0" encoding="utf-8"?>
+<w:footnotes xmlns:wpc="http://schemas.microsoft.com/office/word/2010/wordprocessingCanvas" xmlns:cx="http://schemas.microsoft.com/office/drawing/2014/chartex" xmlns:cx1="http://schemas.microsoft.com/office/drawing/2015/9/8/chartex" xmlns:cx2="http://schemas.microsoft.com/office/drawing/2015/10/21/chartex" xmlns:cx3="http://schemas.microsoft.com/office/drawing/2016/5/9/chartex" xmlns:cx4="http://schemas.microsoft.com/office/drawing/2016/5/10/chartex" xmlns:cx5="http://schemas.microsoft.com/office/drawing/2016/5/11/chartex" xmlns:cx6="http://schemas.microsoft.com/office/drawing/2016/5/12/chartex" xmlns:cx7="http://schemas.microsoft.com/office/drawing/2016/5/13/chartex" xmlns:cx8="http://schemas.microsoft.com/office/drawing/2016/5/14/chartex" xmlns:mc="http://schemas.openxmlformats.org/markup-compatibility/2006" xmlns:aink="http://schemas.microsoft.com/office/drawing/2016/ink" xmlns:am3d="http://schemas.microsoft.com/office/drawing/2017/model3d" xmlns:o="urn:schemas-microsoft-com:office:office" xmlns:oel="http://schemas.microsoft.com/office/2019/extlst" xmlns:r="http://schemas.openxmlformats.org/officeDocument/2006/relationships" xmlns:m="http://schemas.openxmlformats.org/officeDocument/2006/math" xmlns:v="urn:schemas-microsoft-com:vml" xmlns:wp14="http://schemas.microsoft.com/office/word/2010/wordprocessingDrawing" xmlns:wp="http://schemas.openxmlformats.org/drawingml/2006/wordprocessingDrawing" xmlns:w10="urn:schemas-microsoft-com:office:word" xmlns:w="http://schemas.openxmlformats.org/wordprocessingml/2006/main" xmlns:w14="http://schemas.microsoft.com/office/word/2010/wordml" xmlns:w15="http://schemas.microsoft.com/office/word/2012/wordml" xmlns:w16cex="http://schemas.microsoft.com/office/word/2018/wordml/cex" xmlns:w16cid="http://schemas.microsoft.com/office/word/2016/wordml/cid" xmlns:w16="http://schemas.microsoft.com/office/word/2018/wordml" xmlns:w16sdtdh="http://schemas.microsoft.com/office/word/2020/wordml/sdtdatahash" xmlns:w16se="http://schemas.microsoft.com/office/word/2015/wordml/symex" xmlns:wpg="http://schemas.microsoft.com/office/word/2010/wordprocessingGroup" xmlns:wpi="http://schemas.microsoft.com/office/word/2010/wordprocessingInk" xmlns:wne="http://schemas.microsoft.com/office/word/2006/wordml" xmlns:wps="http://schemas.microsoft.com/office/word/2010/wordprocessingShape" mc:Ignorable="w14 w15 w16se w16cid w16 w16cex w16sdtdh wp14">
+  <w:footnote w:type="separator" w:id="-1">
+    <w:p>
+      <w:pPr>
+        <w:spacing w:line="240" w:lineRule="auto"/>
+      </w:pPr>
+      <w:r>
+        <w:separator/>
+      </w:r>
+    </w:p>
+  </w:footnote>
+  <w:footnote w:type="continuationSeparator" w:id="0">
+    <w:p>
+      <w:pPr>
+        <w:spacing w:line="240" w:lineRule="auto"/>
+      </w:pPr>
+      <w:r>
+        <w:continuationSeparator/>
+      </w:r>
+    </w:p>
+  </w:footnote>
+</w:footnotes>
 </file>
 
 <file path=word/header1.xml><?xml version="1.0" encoding="utf-8"?>
@@ -1326,7 +1424,7 @@
         <w:rFonts w:asciiTheme="minorHAnsi" w:eastAsiaTheme="minorHAnsi" w:hAnsiTheme="minorHAnsi" w:cstheme="minorBidi"/>
         <w:sz w:val="24"/>
         <w:szCs w:val="24"/>
-        <w:lang w:val="en-FR" w:eastAsia="en-US" w:bidi="ar-SA"/>
+        <w:lang w:eastAsia="en-US" w:bidi="ar-SA"/>
       </w:rPr>
     </w:rPrDefault>
     <w:pPrDefault/>
@@ -1723,13 +1821,13 @@
       <w:lang w:val="fr" w:eastAsia="en-GB"/>
     </w:rPr>
   </w:style>
-  <w:style w:type="character" w:default="1" w:styleId="DefaultParagraphFont">
+  <w:style w:type="character" w:default="1" w:styleId="Policepardfaut">
     <w:name w:val="Default Paragraph Font"/>
     <w:uiPriority w:val="1"/>
     <w:semiHidden/>
     <w:unhideWhenUsed/>
   </w:style>
-  <w:style w:type="table" w:default="1" w:styleId="TableNormal">
+  <w:style w:type="table" w:default="1" w:styleId="TableauNormal">
     <w:name w:val="Normal Table"/>
     <w:uiPriority w:val="99"/>
     <w:semiHidden/>
@@ -1744,7 +1842,7 @@
       </w:tblCellMar>
     </w:tblPr>
   </w:style>
-  <w:style w:type="numbering" w:default="1" w:styleId="NoList">
+  <w:style w:type="numbering" w:default="1" w:styleId="Aucuneliste">
     <w:name w:val="No List"/>
     <w:uiPriority w:val="99"/>
     <w:semiHidden/>

</xml_diff>